<commit_message>
ajustes no script e resumo
</commit_message>
<xml_diff>
--- a/resumo-projeto.docx
+++ b/resumo-projeto.docx
@@ -54,8 +54,46 @@
       <w:r>
         <w:rPr>
           <w:rFonts w:ascii="Times New Roman" w:hAnsi="Times New Roman" w:cs="Times New Roman"/>
-        </w:rPr>
-        <w:t>Beatriz Moreira Magiore, João Lucas Sacomani Gardenal, Kaio Murilo Leite</w:t>
+          <w:sz w:val="24"/>
+          <w:szCs w:val="24"/>
+        </w:rPr>
+        <w:t xml:space="preserve">Beatriz Moreira </w:t>
+      </w:r>
+      <w:proofErr w:type="spellStart"/>
+      <w:r>
+        <w:rPr>
+          <w:rFonts w:ascii="Times New Roman" w:hAnsi="Times New Roman" w:cs="Times New Roman"/>
+          <w:sz w:val="24"/>
+          <w:szCs w:val="24"/>
+        </w:rPr>
+        <w:t>Magiore</w:t>
+      </w:r>
+      <w:proofErr w:type="spellEnd"/>
+      <w:r>
+        <w:rPr>
+          <w:rFonts w:ascii="Times New Roman" w:hAnsi="Times New Roman" w:cs="Times New Roman"/>
+          <w:sz w:val="24"/>
+          <w:szCs w:val="24"/>
+        </w:rPr>
+        <w:t xml:space="preserve">, João Lucas </w:t>
+      </w:r>
+      <w:proofErr w:type="spellStart"/>
+      <w:r>
+        <w:rPr>
+          <w:rFonts w:ascii="Times New Roman" w:hAnsi="Times New Roman" w:cs="Times New Roman"/>
+          <w:sz w:val="24"/>
+          <w:szCs w:val="24"/>
+        </w:rPr>
+        <w:t>Sacomani</w:t>
+      </w:r>
+      <w:proofErr w:type="spellEnd"/>
+      <w:r>
+        <w:rPr>
+          <w:rFonts w:ascii="Times New Roman" w:hAnsi="Times New Roman" w:cs="Times New Roman"/>
+          <w:sz w:val="24"/>
+          <w:szCs w:val="24"/>
+        </w:rPr>
+        <w:t xml:space="preserve"> Gardenal, Kaio Murilo Leite</w:t>
       </w:r>
     </w:p>
     <w:p>
@@ -100,6 +138,7 @@
           <w:rFonts w:ascii="Times New Roman" w:hAnsi="Times New Roman" w:cs="Times New Roman"/>
         </w:rPr>
       </w:pPr>
+      <w:proofErr w:type="spellStart"/>
       <w:r>
         <w:rPr>
           <w:rFonts w:ascii="Times New Roman" w:hAnsi="Times New Roman" w:cs="Times New Roman"/>
@@ -112,6 +151,7 @@
         </w:rPr>
         <w:t>Dataset</w:t>
       </w:r>
+      <w:proofErr w:type="spellEnd"/>
       <w:r>
         <w:rPr>
           <w:rFonts w:ascii="Times New Roman" w:hAnsi="Times New Roman" w:cs="Times New Roman"/>
@@ -147,25 +187,35 @@
         <w:jc w:val="both"/>
         <w:rPr>
           <w:rFonts w:ascii="Times New Roman" w:hAnsi="Times New Roman" w:cs="Times New Roman"/>
+          <w:sz w:val="24"/>
+          <w:szCs w:val="24"/>
         </w:rPr>
       </w:pPr>
       <w:r>
         <w:rPr>
           <w:rFonts w:ascii="Times New Roman" w:hAnsi="Times New Roman" w:cs="Times New Roman"/>
+          <w:sz w:val="24"/>
+          <w:szCs w:val="24"/>
         </w:rPr>
         <w:t xml:space="preserve">O </w:t>
       </w:r>
+      <w:proofErr w:type="spellStart"/>
       <w:r>
         <w:rPr>
           <w:rFonts w:ascii="Times New Roman" w:hAnsi="Times New Roman" w:cs="Times New Roman"/>
           <w:i/>
           <w:iCs/>
+          <w:sz w:val="24"/>
+          <w:szCs w:val="24"/>
         </w:rPr>
         <w:t>dataset</w:t>
       </w:r>
-      <w:r>
-        <w:rPr>
-          <w:rFonts w:ascii="Times New Roman" w:hAnsi="Times New Roman" w:cs="Times New Roman"/>
+      <w:proofErr w:type="spellEnd"/>
+      <w:r>
+        <w:rPr>
+          <w:rFonts w:ascii="Times New Roman" w:hAnsi="Times New Roman" w:cs="Times New Roman"/>
+          <w:sz w:val="24"/>
+          <w:szCs w:val="24"/>
         </w:rPr>
         <w:t xml:space="preserve"> </w:t>
       </w:r>
@@ -174,32 +224,66 @@
           <w:rFonts w:ascii="Times New Roman" w:hAnsi="Times New Roman" w:cs="Times New Roman"/>
           <w:i/>
           <w:iCs/>
-        </w:rPr>
-        <w:t>“Global Earthquake &amp; Tsunami Risk Assessment”</w:t>
-      </w:r>
-      <w:r>
-        <w:rPr>
-          <w:rFonts w:ascii="Times New Roman" w:hAnsi="Times New Roman" w:cs="Times New Roman"/>
-        </w:rPr>
-        <w:t xml:space="preserve">, disponível na plataforma </w:t>
-      </w:r>
+          <w:sz w:val="24"/>
+          <w:szCs w:val="24"/>
+        </w:rPr>
+        <w:t xml:space="preserve">“Global </w:t>
+      </w:r>
+      <w:proofErr w:type="spellStart"/>
       <w:r>
         <w:rPr>
           <w:rFonts w:ascii="Times New Roman" w:hAnsi="Times New Roman" w:cs="Times New Roman"/>
           <w:i/>
           <w:iCs/>
+          <w:sz w:val="24"/>
+          <w:szCs w:val="24"/>
+        </w:rPr>
+        <w:t>Earthquake</w:t>
+      </w:r>
+      <w:proofErr w:type="spellEnd"/>
+      <w:r>
+        <w:rPr>
+          <w:rFonts w:ascii="Times New Roman" w:hAnsi="Times New Roman" w:cs="Times New Roman"/>
+          <w:i/>
+          <w:iCs/>
+          <w:sz w:val="24"/>
+          <w:szCs w:val="24"/>
+        </w:rPr>
+        <w:t xml:space="preserve"> &amp; Tsunami Risk Assessment”</w:t>
+      </w:r>
+      <w:r>
+        <w:rPr>
+          <w:rFonts w:ascii="Times New Roman" w:hAnsi="Times New Roman" w:cs="Times New Roman"/>
+          <w:sz w:val="24"/>
+          <w:szCs w:val="24"/>
+        </w:rPr>
+        <w:t xml:space="preserve">, disponível na plataforma </w:t>
+      </w:r>
+      <w:proofErr w:type="spellStart"/>
+      <w:r>
+        <w:rPr>
+          <w:rFonts w:ascii="Times New Roman" w:hAnsi="Times New Roman" w:cs="Times New Roman"/>
+          <w:i/>
+          <w:iCs/>
+          <w:sz w:val="24"/>
+          <w:szCs w:val="24"/>
         </w:rPr>
         <w:t>Kagle</w:t>
       </w:r>
-      <w:r>
-        <w:rPr>
-          <w:rFonts w:ascii="Times New Roman" w:hAnsi="Times New Roman" w:cs="Times New Roman"/>
+      <w:proofErr w:type="spellEnd"/>
+      <w:r>
+        <w:rPr>
+          <w:rFonts w:ascii="Times New Roman" w:hAnsi="Times New Roman" w:cs="Times New Roman"/>
+          <w:sz w:val="24"/>
+          <w:szCs w:val="24"/>
         </w:rPr>
         <w:t xml:space="preserve">, </w:t>
       </w:r>
       <w:r>
         <w:rPr>
           <w:rFonts w:ascii="Times New Roman" w:hAnsi="Times New Roman" w:cs="Times New Roman"/>
+          <w:sz w:val="24"/>
+          <w:szCs w:val="24"/>
         </w:rPr>
         <w:t>é um conjunto de dados de avaliação de risco de terremoto e tsunami que contém informações geoespaciais, características sísmicas e indicadores de potencial de tsunami para 782 terremotos registrados globalmente entre os anos de 2001 e 2022.</w:t>
       </w:r>
@@ -211,19 +295,69 @@
         <w:jc w:val="both"/>
         <w:rPr>
           <w:rFonts w:ascii="Times New Roman" w:hAnsi="Times New Roman" w:cs="Times New Roman"/>
+          <w:sz w:val="24"/>
+          <w:szCs w:val="24"/>
         </w:rPr>
       </w:pPr>
       <w:r>
         <w:rPr>
           <w:rFonts w:ascii="Times New Roman" w:hAnsi="Times New Roman" w:cs="Times New Roman"/>
-        </w:rPr>
-        <w:t xml:space="preserve">De acordo com o autor, este banco de dados foi desenvolvido para previsão de risco de tsunami, análise de terremotos e </w:t>
-      </w:r>
-      <w:r>
-        <w:rPr>
-          <w:rFonts w:ascii="Times New Roman" w:hAnsi="Times New Roman" w:cs="Times New Roman"/>
-        </w:rPr>
-        <w:t>avaliação de riscos associados a eventos sísmicos. Em resumo,</w:t>
+          <w:sz w:val="24"/>
+          <w:szCs w:val="24"/>
+        </w:rPr>
+        <w:t>Além de reunir dados detalhados sobre os principais eventos sísmicos das últimas duas décadas, esse conjunto é importante por permitir analisar padrões globais de ocorrência, identificar áreas mais suscetíveis a terremotos e tsunamis e compreender como diferentes características sísmicas</w:t>
+      </w:r>
+      <w:r>
+        <w:rPr>
+          <w:rFonts w:ascii="Times New Roman" w:hAnsi="Times New Roman" w:cs="Times New Roman"/>
+          <w:sz w:val="24"/>
+          <w:szCs w:val="24"/>
+        </w:rPr>
+        <w:t xml:space="preserve">, </w:t>
+      </w:r>
+      <w:r>
+        <w:rPr>
+          <w:rFonts w:ascii="Times New Roman" w:hAnsi="Times New Roman" w:cs="Times New Roman"/>
+          <w:sz w:val="24"/>
+          <w:szCs w:val="24"/>
+        </w:rPr>
+        <w:t>como profundidade, magnitude e localização</w:t>
+      </w:r>
+      <w:r>
+        <w:rPr>
+          <w:rFonts w:ascii="Times New Roman" w:hAnsi="Times New Roman" w:cs="Times New Roman"/>
+          <w:sz w:val="24"/>
+          <w:szCs w:val="24"/>
+        </w:rPr>
+        <w:t>,</w:t>
+      </w:r>
+      <w:r>
+        <w:rPr>
+          <w:rFonts w:ascii="Times New Roman" w:hAnsi="Times New Roman" w:cs="Times New Roman"/>
+          <w:sz w:val="24"/>
+          <w:szCs w:val="24"/>
+        </w:rPr>
+        <w:t xml:space="preserve"> influenciam o risco associado.</w:t>
+      </w:r>
+    </w:p>
+    <w:p>
+      <w:pPr>
+        <w:spacing w:before="240" w:line="360" w:lineRule="auto"/>
+        <w:ind w:firstLine="567"/>
+        <w:jc w:val="both"/>
+        <w:rPr>
+          <w:rFonts w:ascii="Times New Roman" w:hAnsi="Times New Roman" w:cs="Times New Roman"/>
+          <w:sz w:val="24"/>
+          <w:szCs w:val="24"/>
+        </w:rPr>
+      </w:pPr>
+      <w:r>
+        <w:rPr>
+          <w:rFonts w:ascii="Times New Roman" w:hAnsi="Times New Roman" w:cs="Times New Roman"/>
+          <w:sz w:val="24"/>
+          <w:szCs w:val="24"/>
+        </w:rPr>
+        <w:t>De acordo com o autor, este banco de dados foi desenvolvido para previsão de risco de tsunami, análise de terremotos e avaliação de riscos associados a eventos sísmicos. Em resumo,</w:t>
       </w:r>
     </w:p>
     <w:p>
@@ -238,6 +372,8 @@
         <w:jc w:val="both"/>
         <w:rPr>
           <w:rFonts w:ascii="Times New Roman" w:hAnsi="Times New Roman" w:cs="Times New Roman"/>
+          <w:sz w:val="24"/>
+          <w:szCs w:val="24"/>
         </w:rPr>
       </w:pPr>
       <w:r>
@@ -245,12 +381,16 @@
           <w:rFonts w:ascii="Times New Roman" w:hAnsi="Times New Roman" w:cs="Times New Roman"/>
           <w:b/>
           <w:bCs/>
+          <w:sz w:val="24"/>
+          <w:szCs w:val="24"/>
         </w:rPr>
         <w:t>Total de registros:</w:t>
       </w:r>
       <w:r>
         <w:rPr>
           <w:rFonts w:ascii="Times New Roman" w:hAnsi="Times New Roman" w:cs="Times New Roman"/>
+          <w:sz w:val="24"/>
+          <w:szCs w:val="24"/>
         </w:rPr>
         <w:t xml:space="preserve"> 782 terremotos</w:t>
       </w:r>
@@ -267,6 +407,8 @@
         <w:jc w:val="both"/>
         <w:rPr>
           <w:rFonts w:ascii="Times New Roman" w:hAnsi="Times New Roman" w:cs="Times New Roman"/>
+          <w:sz w:val="24"/>
+          <w:szCs w:val="24"/>
         </w:rPr>
       </w:pPr>
       <w:r>
@@ -274,12 +416,16 @@
           <w:rFonts w:ascii="Times New Roman" w:hAnsi="Times New Roman" w:cs="Times New Roman"/>
           <w:b/>
           <w:bCs/>
+          <w:sz w:val="24"/>
+          <w:szCs w:val="24"/>
         </w:rPr>
         <w:t xml:space="preserve">Período: </w:t>
       </w:r>
       <w:r>
         <w:rPr>
           <w:rFonts w:ascii="Times New Roman" w:hAnsi="Times New Roman" w:cs="Times New Roman"/>
+          <w:sz w:val="24"/>
+          <w:szCs w:val="24"/>
         </w:rPr>
         <w:t>01 de janeiro de 2001 a 31 de dezembro de 2022 (22 anos)</w:t>
       </w:r>
@@ -296,6 +442,8 @@
         <w:jc w:val="both"/>
         <w:rPr>
           <w:rFonts w:ascii="Times New Roman" w:hAnsi="Times New Roman" w:cs="Times New Roman"/>
+          <w:sz w:val="24"/>
+          <w:szCs w:val="24"/>
         </w:rPr>
       </w:pPr>
       <w:r>
@@ -303,12 +451,16 @@
           <w:rFonts w:ascii="Times New Roman" w:hAnsi="Times New Roman" w:cs="Times New Roman"/>
           <w:b/>
           <w:bCs/>
+          <w:sz w:val="24"/>
+          <w:szCs w:val="24"/>
         </w:rPr>
         <w:t>Cobertura geográfica:</w:t>
       </w:r>
       <w:r>
         <w:rPr>
           <w:rFonts w:ascii="Times New Roman" w:hAnsi="Times New Roman" w:cs="Times New Roman"/>
+          <w:sz w:val="24"/>
+          <w:szCs w:val="24"/>
         </w:rPr>
         <w:t xml:space="preserve"> global</w:t>
       </w:r>
@@ -325,6 +477,8 @@
         <w:jc w:val="both"/>
         <w:rPr>
           <w:rFonts w:ascii="Times New Roman" w:hAnsi="Times New Roman" w:cs="Times New Roman"/>
+          <w:sz w:val="24"/>
+          <w:szCs w:val="24"/>
         </w:rPr>
       </w:pPr>
       <w:r>
@@ -332,26 +486,36 @@
           <w:rFonts w:ascii="Times New Roman" w:hAnsi="Times New Roman" w:cs="Times New Roman"/>
           <w:b/>
           <w:bCs/>
+          <w:sz w:val="24"/>
+          <w:szCs w:val="24"/>
         </w:rPr>
         <w:t xml:space="preserve">Valores faltantes: </w:t>
       </w:r>
       <w:r>
         <w:rPr>
           <w:rFonts w:ascii="Times New Roman" w:hAnsi="Times New Roman" w:cs="Times New Roman"/>
+          <w:sz w:val="24"/>
+          <w:szCs w:val="24"/>
         </w:rPr>
         <w:t>nenhum (</w:t>
       </w:r>
+      <w:proofErr w:type="spellStart"/>
       <w:r>
         <w:rPr>
           <w:rFonts w:ascii="Times New Roman" w:hAnsi="Times New Roman" w:cs="Times New Roman"/>
           <w:i/>
           <w:iCs/>
+          <w:sz w:val="24"/>
+          <w:szCs w:val="24"/>
         </w:rPr>
         <w:t>dataset</w:t>
       </w:r>
-      <w:r>
-        <w:rPr>
-          <w:rFonts w:ascii="Times New Roman" w:hAnsi="Times New Roman" w:cs="Times New Roman"/>
+      <w:proofErr w:type="spellEnd"/>
+      <w:r>
+        <w:rPr>
+          <w:rFonts w:ascii="Times New Roman" w:hAnsi="Times New Roman" w:cs="Times New Roman"/>
+          <w:sz w:val="24"/>
+          <w:szCs w:val="24"/>
         </w:rPr>
         <w:t xml:space="preserve"> 100% completo)</w:t>
       </w:r>
@@ -368,6 +532,8 @@
         <w:jc w:val="both"/>
         <w:rPr>
           <w:rFonts w:ascii="Times New Roman" w:hAnsi="Times New Roman" w:cs="Times New Roman"/>
+          <w:sz w:val="24"/>
+          <w:szCs w:val="24"/>
         </w:rPr>
       </w:pPr>
       <w:r>
@@ -375,12 +541,16 @@
           <w:rFonts w:ascii="Times New Roman" w:hAnsi="Times New Roman" w:cs="Times New Roman"/>
           <w:b/>
           <w:bCs/>
+          <w:sz w:val="24"/>
+          <w:szCs w:val="24"/>
         </w:rPr>
         <w:t>Formato de arquivo:</w:t>
       </w:r>
       <w:r>
         <w:rPr>
           <w:rFonts w:ascii="Times New Roman" w:hAnsi="Times New Roman" w:cs="Times New Roman"/>
+          <w:sz w:val="24"/>
+          <w:szCs w:val="24"/>
         </w:rPr>
         <w:t xml:space="preserve"> CSV</w:t>
       </w:r>
@@ -399,6 +569,7 @@
         </w:rPr>
         <w:t xml:space="preserve">Tabela 1 – Descrição das variáveis do </w:t>
       </w:r>
+      <w:proofErr w:type="spellStart"/>
       <w:r>
         <w:rPr>
           <w:rFonts w:ascii="Times New Roman" w:hAnsi="Times New Roman" w:cs="Times New Roman"/>
@@ -407,6 +578,7 @@
         </w:rPr>
         <w:t>dataset</w:t>
       </w:r>
+      <w:proofErr w:type="spellEnd"/>
     </w:p>
     <w:tbl>
       <w:tblPr>
@@ -549,6 +721,7 @@
                 <w:iCs/>
               </w:rPr>
             </w:pPr>
+            <w:proofErr w:type="spellStart"/>
             <w:r>
               <w:rPr>
                 <w:rFonts w:ascii="Times New Roman" w:hAnsi="Times New Roman" w:cs="Times New Roman"/>
@@ -557,6 +730,7 @@
               </w:rPr>
               <w:t>float</w:t>
             </w:r>
+            <w:proofErr w:type="spellEnd"/>
           </w:p>
         </w:tc>
         <w:tc>
@@ -616,12 +790,14 @@
                 <w:rFonts w:ascii="Times New Roman" w:hAnsi="Times New Roman" w:cs="Times New Roman"/>
               </w:rPr>
             </w:pPr>
+            <w:proofErr w:type="spellStart"/>
             <w:r>
               <w:rPr>
                 <w:rFonts w:ascii="Times New Roman" w:hAnsi="Times New Roman" w:cs="Times New Roman"/>
               </w:rPr>
               <w:t>cdi</w:t>
             </w:r>
+            <w:proofErr w:type="spellEnd"/>
           </w:p>
         </w:tc>
         <w:tc>
@@ -639,6 +815,7 @@
                 <w:iCs/>
               </w:rPr>
             </w:pPr>
+            <w:proofErr w:type="spellStart"/>
             <w:r>
               <w:rPr>
                 <w:rFonts w:ascii="Times New Roman" w:hAnsi="Times New Roman" w:cs="Times New Roman"/>
@@ -647,6 +824,7 @@
               </w:rPr>
               <w:t>integer</w:t>
             </w:r>
+            <w:proofErr w:type="spellEnd"/>
           </w:p>
         </w:tc>
         <w:tc>
@@ -719,12 +897,15 @@
                 <w:rFonts w:ascii="Times New Roman" w:hAnsi="Times New Roman" w:cs="Times New Roman"/>
               </w:rPr>
             </w:pPr>
-            <w:r>
-              <w:rPr>
-                <w:rFonts w:ascii="Times New Roman" w:hAnsi="Times New Roman" w:cs="Times New Roman"/>
-              </w:rPr>
+            <w:proofErr w:type="spellStart"/>
+            <w:r>
+              <w:rPr>
+                <w:rFonts w:ascii="Times New Roman" w:hAnsi="Times New Roman" w:cs="Times New Roman"/>
+              </w:rPr>
+              <w:lastRenderedPageBreak/>
               <w:t>mmi</w:t>
             </w:r>
+            <w:proofErr w:type="spellEnd"/>
           </w:p>
         </w:tc>
         <w:tc>
@@ -742,6 +923,7 @@
                 <w:iCs/>
               </w:rPr>
             </w:pPr>
+            <w:proofErr w:type="spellStart"/>
             <w:r>
               <w:rPr>
                 <w:rFonts w:ascii="Times New Roman" w:hAnsi="Times New Roman" w:cs="Times New Roman"/>
@@ -750,6 +932,7 @@
               </w:rPr>
               <w:t>integer</w:t>
             </w:r>
+            <w:proofErr w:type="spellEnd"/>
           </w:p>
         </w:tc>
         <w:tc>
@@ -778,13 +961,41 @@
               <w:br/>
               <w:t>(</w:t>
             </w:r>
+            <w:proofErr w:type="spellStart"/>
             <w:r>
               <w:rPr>
                 <w:rFonts w:ascii="Times New Roman" w:hAnsi="Times New Roman" w:cs="Times New Roman"/>
                 <w:i/>
                 <w:iCs/>
               </w:rPr>
-              <w:t>Modified Mercalli Intensity</w:t>
+              <w:t>Modified</w:t>
+            </w:r>
+            <w:proofErr w:type="spellEnd"/>
+            <w:r>
+              <w:rPr>
+                <w:rFonts w:ascii="Times New Roman" w:hAnsi="Times New Roman" w:cs="Times New Roman"/>
+                <w:i/>
+                <w:iCs/>
+              </w:rPr>
+              <w:t xml:space="preserve"> </w:t>
+            </w:r>
+            <w:proofErr w:type="spellStart"/>
+            <w:r>
+              <w:rPr>
+                <w:rFonts w:ascii="Times New Roman" w:hAnsi="Times New Roman" w:cs="Times New Roman"/>
+                <w:i/>
+                <w:iCs/>
+              </w:rPr>
+              <w:t>Mercalli</w:t>
+            </w:r>
+            <w:proofErr w:type="spellEnd"/>
+            <w:r>
+              <w:rPr>
+                <w:rFonts w:ascii="Times New Roman" w:hAnsi="Times New Roman" w:cs="Times New Roman"/>
+                <w:i/>
+                <w:iCs/>
+              </w:rPr>
+              <w:t xml:space="preserve"> Intensity</w:t>
             </w:r>
             <w:r>
               <w:rPr>
@@ -830,12 +1041,14 @@
                 <w:rFonts w:ascii="Times New Roman" w:hAnsi="Times New Roman" w:cs="Times New Roman"/>
               </w:rPr>
             </w:pPr>
+            <w:proofErr w:type="spellStart"/>
             <w:r>
               <w:rPr>
                 <w:rFonts w:ascii="Times New Roman" w:hAnsi="Times New Roman" w:cs="Times New Roman"/>
               </w:rPr>
               <w:t>sig</w:t>
             </w:r>
+            <w:proofErr w:type="spellEnd"/>
           </w:p>
         </w:tc>
         <w:tc>
@@ -853,6 +1066,7 @@
                 <w:iCs/>
               </w:rPr>
             </w:pPr>
+            <w:proofErr w:type="spellStart"/>
             <w:r>
               <w:rPr>
                 <w:rFonts w:ascii="Times New Roman" w:hAnsi="Times New Roman" w:cs="Times New Roman"/>
@@ -861,6 +1075,7 @@
               </w:rPr>
               <w:t>integer</w:t>
             </w:r>
+            <w:proofErr w:type="spellEnd"/>
           </w:p>
         </w:tc>
         <w:tc>
@@ -943,12 +1158,14 @@
                 <w:rFonts w:ascii="Times New Roman" w:hAnsi="Times New Roman" w:cs="Times New Roman"/>
               </w:rPr>
             </w:pPr>
+            <w:proofErr w:type="spellStart"/>
             <w:r>
               <w:rPr>
                 <w:rFonts w:ascii="Times New Roman" w:hAnsi="Times New Roman" w:cs="Times New Roman"/>
               </w:rPr>
               <w:t>nst</w:t>
             </w:r>
+            <w:proofErr w:type="spellEnd"/>
           </w:p>
         </w:tc>
         <w:tc>
@@ -966,6 +1183,7 @@
                 <w:iCs/>
               </w:rPr>
             </w:pPr>
+            <w:proofErr w:type="spellStart"/>
             <w:r>
               <w:rPr>
                 <w:rFonts w:ascii="Times New Roman" w:hAnsi="Times New Roman" w:cs="Times New Roman"/>
@@ -974,6 +1192,7 @@
               </w:rPr>
               <w:t>integer</w:t>
             </w:r>
+            <w:proofErr w:type="spellEnd"/>
           </w:p>
         </w:tc>
         <w:tc>
@@ -1033,13 +1252,14 @@
                 <w:rFonts w:ascii="Times New Roman" w:hAnsi="Times New Roman" w:cs="Times New Roman"/>
               </w:rPr>
             </w:pPr>
-            <w:r>
-              <w:rPr>
-                <w:rFonts w:ascii="Times New Roman" w:hAnsi="Times New Roman" w:cs="Times New Roman"/>
-              </w:rPr>
-              <w:lastRenderedPageBreak/>
+            <w:proofErr w:type="spellStart"/>
+            <w:r>
+              <w:rPr>
+                <w:rFonts w:ascii="Times New Roman" w:hAnsi="Times New Roman" w:cs="Times New Roman"/>
+              </w:rPr>
               <w:t>dmin</w:t>
             </w:r>
+            <w:proofErr w:type="spellEnd"/>
           </w:p>
         </w:tc>
         <w:tc>
@@ -1057,6 +1277,7 @@
                 <w:iCs/>
               </w:rPr>
             </w:pPr>
+            <w:proofErr w:type="spellStart"/>
             <w:r>
               <w:rPr>
                 <w:rFonts w:ascii="Times New Roman" w:hAnsi="Times New Roman" w:cs="Times New Roman"/>
@@ -1065,6 +1286,7 @@
               </w:rPr>
               <w:t>float</w:t>
             </w:r>
+            <w:proofErr w:type="spellEnd"/>
           </w:p>
         </w:tc>
         <w:tc>
@@ -1150,6 +1372,7 @@
                 <w:iCs/>
               </w:rPr>
             </w:pPr>
+            <w:proofErr w:type="spellStart"/>
             <w:r>
               <w:rPr>
                 <w:rFonts w:ascii="Times New Roman" w:hAnsi="Times New Roman" w:cs="Times New Roman"/>
@@ -1158,6 +1381,7 @@
               </w:rPr>
               <w:t>float</w:t>
             </w:r>
+            <w:proofErr w:type="spellEnd"/>
           </w:p>
         </w:tc>
         <w:tc>
@@ -1217,12 +1441,14 @@
                 <w:rFonts w:ascii="Times New Roman" w:hAnsi="Times New Roman" w:cs="Times New Roman"/>
               </w:rPr>
             </w:pPr>
+            <w:proofErr w:type="spellStart"/>
             <w:r>
               <w:rPr>
                 <w:rFonts w:ascii="Times New Roman" w:hAnsi="Times New Roman" w:cs="Times New Roman"/>
               </w:rPr>
               <w:t>depth</w:t>
             </w:r>
+            <w:proofErr w:type="spellEnd"/>
           </w:p>
         </w:tc>
         <w:tc>
@@ -1240,6 +1466,7 @@
                 <w:iCs/>
               </w:rPr>
             </w:pPr>
+            <w:proofErr w:type="spellStart"/>
             <w:r>
               <w:rPr>
                 <w:rFonts w:ascii="Times New Roman" w:hAnsi="Times New Roman" w:cs="Times New Roman"/>
@@ -1248,6 +1475,7 @@
               </w:rPr>
               <w:t>float</w:t>
             </w:r>
+            <w:proofErr w:type="spellEnd"/>
           </w:p>
         </w:tc>
         <w:tc>
@@ -1333,6 +1561,7 @@
                 <w:iCs/>
               </w:rPr>
             </w:pPr>
+            <w:proofErr w:type="spellStart"/>
             <w:r>
               <w:rPr>
                 <w:rFonts w:ascii="Times New Roman" w:hAnsi="Times New Roman" w:cs="Times New Roman"/>
@@ -1341,6 +1570,7 @@
               </w:rPr>
               <w:t>integer</w:t>
             </w:r>
+            <w:proofErr w:type="spellEnd"/>
           </w:p>
         </w:tc>
         <w:tc>
@@ -1381,19 +1611,7 @@
               <w:rPr>
                 <w:rFonts w:ascii="Times New Roman" w:hAnsi="Times New Roman" w:cs="Times New Roman"/>
               </w:rPr>
-              <w:t xml:space="preserve">(-61.85º) </w:t>
-            </w:r>
-            <w:r>
-              <w:rPr>
-                <w:rFonts w:ascii="Times New Roman" w:hAnsi="Times New Roman" w:cs="Times New Roman"/>
-              </w:rPr>
-              <w:t>–</w:t>
-            </w:r>
-            <w:r>
-              <w:rPr>
-                <w:rFonts w:ascii="Times New Roman" w:hAnsi="Times New Roman" w:cs="Times New Roman"/>
-              </w:rPr>
-              <w:t xml:space="preserve"> (+71.63º)</w:t>
+              <w:t>(-61.85º) – (+71.63º)</w:t>
             </w:r>
           </w:p>
         </w:tc>
@@ -1435,6 +1653,7 @@
                 <w:iCs/>
               </w:rPr>
             </w:pPr>
+            <w:proofErr w:type="spellStart"/>
             <w:r>
               <w:rPr>
                 <w:rFonts w:ascii="Times New Roman" w:hAnsi="Times New Roman" w:cs="Times New Roman"/>
@@ -1443,6 +1662,7 @@
               </w:rPr>
               <w:t>float</w:t>
             </w:r>
+            <w:proofErr w:type="spellEnd"/>
           </w:p>
         </w:tc>
         <w:tc>
@@ -1483,19 +1703,7 @@
               <w:rPr>
                 <w:rFonts w:ascii="Times New Roman" w:hAnsi="Times New Roman" w:cs="Times New Roman"/>
               </w:rPr>
-              <w:t xml:space="preserve">(-179.97º) </w:t>
-            </w:r>
-            <w:r>
-              <w:rPr>
-                <w:rFonts w:ascii="Times New Roman" w:hAnsi="Times New Roman" w:cs="Times New Roman"/>
-              </w:rPr>
-              <w:t>–</w:t>
-            </w:r>
-            <w:r>
-              <w:rPr>
-                <w:rFonts w:ascii="Times New Roman" w:hAnsi="Times New Roman" w:cs="Times New Roman"/>
-              </w:rPr>
-              <w:t xml:space="preserve"> (+179.66º)</w:t>
+              <w:t>(-179.97º) – (+179.66º)</w:t>
             </w:r>
           </w:p>
         </w:tc>
@@ -1540,6 +1748,7 @@
                 <w:iCs/>
               </w:rPr>
             </w:pPr>
+            <w:proofErr w:type="spellStart"/>
             <w:r>
               <w:rPr>
                 <w:rFonts w:ascii="Times New Roman" w:hAnsi="Times New Roman" w:cs="Times New Roman"/>
@@ -1548,6 +1757,7 @@
               </w:rPr>
               <w:t>integer</w:t>
             </w:r>
+            <w:proofErr w:type="spellEnd"/>
           </w:p>
         </w:tc>
         <w:tc>
@@ -1607,12 +1817,14 @@
                 <w:rFonts w:ascii="Times New Roman" w:hAnsi="Times New Roman" w:cs="Times New Roman"/>
               </w:rPr>
             </w:pPr>
+            <w:proofErr w:type="spellStart"/>
             <w:r>
               <w:rPr>
                 <w:rFonts w:ascii="Times New Roman" w:hAnsi="Times New Roman" w:cs="Times New Roman"/>
               </w:rPr>
               <w:t>Month</w:t>
             </w:r>
+            <w:proofErr w:type="spellEnd"/>
           </w:p>
         </w:tc>
         <w:tc>
@@ -1630,6 +1842,7 @@
                 <w:iCs/>
               </w:rPr>
             </w:pPr>
+            <w:proofErr w:type="spellStart"/>
             <w:r>
               <w:rPr>
                 <w:rFonts w:ascii="Times New Roman" w:hAnsi="Times New Roman" w:cs="Times New Roman"/>
@@ -1638,6 +1851,7 @@
               </w:rPr>
               <w:t>integer</w:t>
             </w:r>
+            <w:proofErr w:type="spellEnd"/>
           </w:p>
         </w:tc>
         <w:tc>
@@ -1723,6 +1937,7 @@
                 <w:iCs/>
               </w:rPr>
             </w:pPr>
+            <w:proofErr w:type="spellStart"/>
             <w:r>
               <w:rPr>
                 <w:rFonts w:ascii="Times New Roman" w:hAnsi="Times New Roman" w:cs="Times New Roman"/>
@@ -1731,6 +1946,7 @@
               </w:rPr>
               <w:t>binary</w:t>
             </w:r>
+            <w:proofErr w:type="spellEnd"/>
           </w:p>
         </w:tc>
         <w:tc>
@@ -1771,19 +1987,7 @@
               <w:rPr>
                 <w:rFonts w:ascii="Times New Roman" w:hAnsi="Times New Roman" w:cs="Times New Roman"/>
               </w:rPr>
-              <w:t>0 = não</w:t>
-            </w:r>
-            <w:r>
-              <w:rPr>
-                <w:rFonts w:ascii="Times New Roman" w:hAnsi="Times New Roman" w:cs="Times New Roman"/>
-              </w:rPr>
-              <w:t xml:space="preserve"> ; </w:t>
-            </w:r>
-            <w:r>
-              <w:rPr>
-                <w:rFonts w:ascii="Times New Roman" w:hAnsi="Times New Roman" w:cs="Times New Roman"/>
-              </w:rPr>
-              <w:t>1 = sim</w:t>
+              <w:t>0 = não ; 1 = sim</w:t>
             </w:r>
           </w:p>
         </w:tc>
@@ -1792,18 +1996,20 @@
     <w:p>
       <w:pPr>
         <w:spacing w:before="240" w:line="360" w:lineRule="auto"/>
-        <w:ind w:firstLine="567"/>
         <w:jc w:val="both"/>
         <w:rPr>
           <w:rFonts w:ascii="Times New Roman" w:hAnsi="Times New Roman" w:cs="Times New Roman"/>
         </w:rPr>
       </w:pPr>
-      <w:r>
-        <w:rPr>
-          <w:rFonts w:ascii="Times New Roman" w:hAnsi="Times New Roman" w:cs="Times New Roman"/>
-        </w:rPr>
-        <w:t>(... continuar ...)</w:t>
-      </w:r>
+    </w:p>
+    <w:p>
+      <w:pPr>
+        <w:spacing w:before="240" w:line="360" w:lineRule="auto"/>
+        <w:jc w:val="both"/>
+        <w:rPr>
+          <w:rFonts w:ascii="Times New Roman" w:hAnsi="Times New Roman" w:cs="Times New Roman"/>
+        </w:rPr>
+      </w:pPr>
     </w:p>
     <w:sectPr>
       <w:pgSz w:w="11906" w:h="16838"/>

</xml_diff>